<commit_message>
Dev test file for lab 04
</commit_message>
<xml_diff>
--- a/lab04/Лабораторна робота №4 Ткачик Вікторія КБ-221.docx
+++ b/lab04/Лабораторна робота №4 Ткачик Вікторія КБ-221.docx
@@ -23,82 +23,70 @@
           <w:szCs w:val="28"/>
           <w:lang w:val="uk-UA"/>
         </w:rPr>
-        <w:t>Лабораторна робо</w:t>
-      </w:r>
-      <w:bookmarkStart w:id="0" w:name="_GoBack"/>
-      <w:bookmarkEnd w:id="0"/>
-      <w:r>
-        <w:rPr>
-          <w:rFonts w:ascii="Times New Roman" w:hAnsi="Times New Roman" w:cs="Times New Roman"/>
-          <w:b/>
+        <w:t>Лабораторна робота №4</w:t>
+      </w:r>
+    </w:p>
+    <w:p>
+      <w:pPr>
+        <w:spacing w:after="0" w:line="360" w:lineRule="auto"/>
+        <w:ind w:firstLine="720"/>
+        <w:jc w:val="both"/>
+        <w:rPr>
+          <w:rFonts w:ascii="Times New Roman" w:hAnsi="Times New Roman" w:cs="Times New Roman"/>
           <w:sz w:val="28"/>
           <w:szCs w:val="28"/>
           <w:lang w:val="uk-UA"/>
         </w:rPr>
-        <w:t>та №4</w:t>
-      </w:r>
-    </w:p>
-    <w:p>
-      <w:pPr>
-        <w:spacing w:after="0" w:line="360" w:lineRule="auto"/>
-        <w:ind w:firstLine="720"/>
-        <w:jc w:val="both"/>
-        <w:rPr>
-          <w:rFonts w:ascii="Times New Roman" w:hAnsi="Times New Roman" w:cs="Times New Roman"/>
+      </w:pPr>
+      <w:r>
+        <w:rPr>
+          <w:rFonts w:ascii="Times New Roman" w:hAnsi="Times New Roman" w:cs="Times New Roman"/>
+          <w:b/>
           <w:sz w:val="28"/>
           <w:szCs w:val="28"/>
           <w:lang w:val="uk-UA"/>
         </w:rPr>
-      </w:pPr>
-      <w:r>
-        <w:rPr>
-          <w:rFonts w:ascii="Times New Roman" w:hAnsi="Times New Roman" w:cs="Times New Roman"/>
-          <w:b/>
+        <w:t xml:space="preserve">Тема: </w:t>
+      </w:r>
+      <w:r>
+        <w:rPr>
+          <w:rFonts w:ascii="Times New Roman" w:hAnsi="Times New Roman" w:cs="Times New Roman"/>
           <w:sz w:val="28"/>
           <w:szCs w:val="28"/>
           <w:lang w:val="uk-UA"/>
         </w:rPr>
-        <w:t xml:space="preserve">Тема: </w:t>
-      </w:r>
-      <w:r>
-        <w:rPr>
-          <w:rFonts w:ascii="Times New Roman" w:hAnsi="Times New Roman" w:cs="Times New Roman"/>
+        <w:t>Абстрактні класи та інтерфейси</w:t>
+      </w:r>
+    </w:p>
+    <w:p>
+      <w:pPr>
+        <w:spacing w:after="0" w:line="360" w:lineRule="auto"/>
+        <w:ind w:firstLine="720"/>
+        <w:jc w:val="both"/>
+        <w:rPr>
+          <w:rFonts w:ascii="Times New Roman" w:hAnsi="Times New Roman" w:cs="Times New Roman"/>
+          <w:sz w:val="28"/>
+          <w:szCs w:val="28"/>
+          <w:lang w:val="ru-RU"/>
+        </w:rPr>
+      </w:pPr>
+      <w:r>
+        <w:rPr>
+          <w:rFonts w:ascii="Times New Roman" w:hAnsi="Times New Roman" w:cs="Times New Roman"/>
+          <w:b/>
           <w:sz w:val="28"/>
           <w:szCs w:val="28"/>
           <w:lang w:val="uk-UA"/>
         </w:rPr>
-        <w:t>Абстрактні класи та інтерфейси</w:t>
-      </w:r>
-    </w:p>
-    <w:p>
-      <w:pPr>
-        <w:spacing w:after="0" w:line="360" w:lineRule="auto"/>
-        <w:ind w:firstLine="720"/>
-        <w:jc w:val="both"/>
-        <w:rPr>
-          <w:rFonts w:ascii="Times New Roman" w:hAnsi="Times New Roman" w:cs="Times New Roman"/>
-          <w:sz w:val="28"/>
-          <w:szCs w:val="28"/>
-          <w:lang w:val="ru-RU"/>
-        </w:rPr>
-      </w:pPr>
-      <w:r>
-        <w:rPr>
-          <w:rFonts w:ascii="Times New Roman" w:hAnsi="Times New Roman" w:cs="Times New Roman"/>
-          <w:b/>
+        <w:t xml:space="preserve">Мета: </w:t>
+      </w:r>
+      <w:r>
+        <w:rPr>
+          <w:rFonts w:ascii="Times New Roman" w:hAnsi="Times New Roman" w:cs="Times New Roman"/>
           <w:sz w:val="28"/>
           <w:szCs w:val="28"/>
           <w:lang w:val="uk-UA"/>
         </w:rPr>
-        <w:t xml:space="preserve">Мета: </w:t>
-      </w:r>
-      <w:r>
-        <w:rPr>
-          <w:rFonts w:ascii="Times New Roman" w:hAnsi="Times New Roman" w:cs="Times New Roman"/>
-          <w:sz w:val="28"/>
-          <w:szCs w:val="28"/>
-          <w:lang w:val="uk-UA"/>
-        </w:rPr>
         <w:t xml:space="preserve">Використовуючи </w:t>
       </w:r>
       <w:r>
@@ -187,9 +175,9 @@
         <w:rPr>
           <w:rFonts w:ascii="Times New Roman" w:hAnsi="Times New Roman" w:cs="Times New Roman"/>
           <w:b/>
-          <w:sz w:val="28"/>
-          <w:szCs w:val="28"/>
-          <w:lang w:val="ru-RU"/>
+          <w:noProof/>
+          <w:sz w:val="28"/>
+          <w:szCs w:val="28"/>
         </w:rPr>
         <w:drawing>
           <wp:inline distT="0" distB="0" distL="0" distR="0" wp14:anchorId="68C314B0" wp14:editId="7BF35EE1">
@@ -245,9 +233,9 @@
         <w:rPr>
           <w:rFonts w:ascii="Times New Roman" w:hAnsi="Times New Roman" w:cs="Times New Roman"/>
           <w:b/>
-          <w:sz w:val="28"/>
-          <w:szCs w:val="28"/>
-          <w:lang w:val="ru-RU"/>
+          <w:noProof/>
+          <w:sz w:val="28"/>
+          <w:szCs w:val="28"/>
         </w:rPr>
         <w:lastRenderedPageBreak/>
         <w:drawing>
@@ -369,9 +357,9 @@
         <w:rPr>
           <w:rFonts w:ascii="Times New Roman" w:hAnsi="Times New Roman" w:cs="Times New Roman"/>
           <w:b/>
-          <w:sz w:val="28"/>
-          <w:szCs w:val="28"/>
-          <w:lang w:val="ru-RU"/>
+          <w:noProof/>
+          <w:sz w:val="28"/>
+          <w:szCs w:val="28"/>
         </w:rPr>
         <w:drawing>
           <wp:inline distT="0" distB="0" distL="0" distR="0" wp14:anchorId="1F5E4A42" wp14:editId="3C97BB9C">
@@ -492,9 +480,9 @@
         <w:rPr>
           <w:rFonts w:ascii="Times New Roman" w:hAnsi="Times New Roman" w:cs="Times New Roman"/>
           <w:b/>
-          <w:sz w:val="28"/>
-          <w:szCs w:val="28"/>
-          <w:lang w:val="ru-RU"/>
+          <w:noProof/>
+          <w:sz w:val="28"/>
+          <w:szCs w:val="28"/>
         </w:rPr>
         <w:lastRenderedPageBreak/>
         <w:drawing>
@@ -551,9 +539,9 @@
         <w:rPr>
           <w:rFonts w:ascii="Times New Roman" w:hAnsi="Times New Roman" w:cs="Times New Roman"/>
           <w:b/>
-          <w:sz w:val="28"/>
-          <w:szCs w:val="28"/>
-          <w:lang w:val="ru-RU"/>
+          <w:noProof/>
+          <w:sz w:val="28"/>
+          <w:szCs w:val="28"/>
         </w:rPr>
         <w:drawing>
           <wp:inline distT="0" distB="0" distL="0" distR="0" wp14:anchorId="45EB4E83" wp14:editId="26DEAB7D">
@@ -609,9 +597,9 @@
         <w:rPr>
           <w:rFonts w:ascii="Times New Roman" w:hAnsi="Times New Roman" w:cs="Times New Roman"/>
           <w:b/>
-          <w:sz w:val="28"/>
-          <w:szCs w:val="28"/>
-          <w:lang w:val="ru-RU"/>
+          <w:noProof/>
+          <w:sz w:val="28"/>
+          <w:szCs w:val="28"/>
         </w:rPr>
         <w:lastRenderedPageBreak/>
         <w:drawing>
@@ -722,9 +710,9 @@
         <w:rPr>
           <w:rFonts w:ascii="Times New Roman" w:hAnsi="Times New Roman" w:cs="Times New Roman"/>
           <w:b/>
-          <w:sz w:val="28"/>
-          <w:szCs w:val="28"/>
-          <w:lang w:val="ru-RU"/>
+          <w:noProof/>
+          <w:sz w:val="28"/>
+          <w:szCs w:val="28"/>
         </w:rPr>
         <w:drawing>
           <wp:inline distT="0" distB="0" distL="0" distR="0" wp14:anchorId="27C6E751" wp14:editId="2CA4B5DA">
@@ -833,9 +821,9 @@
         <w:rPr>
           <w:rFonts w:ascii="Times New Roman" w:hAnsi="Times New Roman" w:cs="Times New Roman"/>
           <w:b/>
-          <w:sz w:val="28"/>
-          <w:szCs w:val="28"/>
-          <w:lang w:val="uk-UA"/>
+          <w:noProof/>
+          <w:sz w:val="28"/>
+          <w:szCs w:val="28"/>
         </w:rPr>
         <w:lastRenderedPageBreak/>
         <w:drawing>
@@ -892,9 +880,9 @@
         <w:rPr>
           <w:rFonts w:ascii="Times New Roman" w:hAnsi="Times New Roman" w:cs="Times New Roman"/>
           <w:b/>
-          <w:sz w:val="28"/>
-          <w:szCs w:val="28"/>
-          <w:lang w:val="uk-UA"/>
+          <w:noProof/>
+          <w:sz w:val="28"/>
+          <w:szCs w:val="28"/>
         </w:rPr>
         <w:drawing>
           <wp:inline distT="0" distB="0" distL="0" distR="0" wp14:anchorId="32E2A3F7" wp14:editId="3AA91125">
@@ -943,7 +931,7 @@
           <w:b/>
           <w:sz w:val="28"/>
           <w:szCs w:val="28"/>
-          <w:lang w:val="uk-UA"/>
+          <w:lang w:val="ru-RU"/>
         </w:rPr>
       </w:pPr>
       <w:r>
@@ -976,6 +964,41 @@
         </w:rPr>
         <w:t xml:space="preserve"> з кодом:</w:t>
       </w:r>
+      <w:r>
+        <w:rPr>
+          <w:rFonts w:ascii="Times New Roman" w:hAnsi="Times New Roman" w:cs="Times New Roman"/>
+          <w:b/>
+          <w:sz w:val="28"/>
+          <w:szCs w:val="28"/>
+          <w:lang w:val="ru-RU"/>
+        </w:rPr>
+        <w:t xml:space="preserve"> </w:t>
+      </w:r>
+      <w:hyperlink r:id="rId15" w:history="1">
+        <w:r>
+          <w:rPr>
+            <w:rStyle w:val="a7"/>
+            <w:rFonts w:ascii="Times New Roman" w:hAnsi="Times New Roman" w:cs="Times New Roman"/>
+            <w:b/>
+            <w:sz w:val="28"/>
+            <w:szCs w:val="28"/>
+            <w:lang w:val="ru-RU"/>
+          </w:rPr>
+          <w:t>https://github.com/vikusyaa/OOP-KB-221-Viktoria-Tkachyk/tree/main/lab04</w:t>
+        </w:r>
+      </w:hyperlink>
+      <w:r>
+        <w:rPr>
+          <w:rFonts w:ascii="Times New Roman" w:hAnsi="Times New Roman" w:cs="Times New Roman"/>
+          <w:b/>
+          <w:sz w:val="28"/>
+          <w:szCs w:val="28"/>
+          <w:lang w:val="ru-RU"/>
+        </w:rPr>
+        <w:t xml:space="preserve"> </w:t>
+      </w:r>
+      <w:bookmarkStart w:id="0" w:name="_GoBack"/>
+      <w:bookmarkEnd w:id="0"/>
     </w:p>
     <w:p>
       <w:pPr>
@@ -991,7 +1014,7 @@
       </w:pPr>
     </w:p>
     <w:sectPr>
-      <w:headerReference w:type="default" r:id="rId15"/>
+      <w:headerReference w:type="default" r:id="rId16"/>
       <w:pgSz w:w="12240" w:h="15840"/>
       <w:pgMar w:top="1134" w:right="850" w:bottom="1134" w:left="1701" w:header="708" w:footer="708" w:gutter="0"/>
       <w:cols w:space="708"/>
@@ -1552,6 +1575,17 @@
     <w:uiPriority w:val="99"/>
     <w:rsid w:val="00740976"/>
   </w:style>
+  <w:style w:type="character" w:styleId="a7">
+    <w:name w:val="Hyperlink"/>
+    <w:basedOn w:val="a0"/>
+    <w:uiPriority w:val="99"/>
+    <w:unhideWhenUsed/>
+    <w:rsid w:val="00535A75"/>
+    <w:rPr>
+      <w:color w:val="0563C1" w:themeColor="hyperlink"/>
+      <w:u w:val="single"/>
+    </w:rPr>
+  </w:style>
 </w:styles>
 </file>
 

</xml_diff>